<commit_message>
most classes + pre-design
</commit_message>
<xml_diff>
--- a/Inventory - Assignment 4/design/DesignDoc.docx
+++ b/Inventory - Assignment 4/design/DesignDoc.docx
@@ -10,6 +10,7 @@
           <w:docPartUnique/>
         </w:docPartObj>
       </w:sdtPr>
+      <w:sdtEndPr/>
       <w:sdtContent>
         <w:p>
           <w:r>
@@ -89,6 +90,7 @@
                                     <w:calendar w:val="gregorian"/>
                                   </w:date>
                                 </w:sdtPr>
+                                <w:sdtEndPr/>
                                 <w:sdtContent>
                                   <w:p>
                                     <w:pPr>
@@ -156,6 +158,7 @@
                               <w:calendar w:val="gregorian"/>
                             </w:date>
                           </w:sdtPr>
+                          <w:sdtEndPr/>
                           <w:sdtContent>
                             <w:p>
                               <w:pPr>
@@ -283,6 +286,7 @@
                                     <w:dataBinding w:prefixMappings="xmlns:ns0='http://purl.org/dc/elements/1.1/' xmlns:ns1='http://schemas.openxmlformats.org/package/2006/metadata/core-properties' " w:xpath="/ns1:coreProperties[1]/ns0:title[1]" w:storeItemID="{6C3C8BC8-F283-45AE-878A-BAB7291924A1}"/>
                                     <w:text/>
                                   </w:sdtPr>
+                                  <w:sdtEndPr/>
                                   <w:sdtContent>
                                     <w:r>
                                       <w:rPr>
@@ -309,6 +313,7 @@
                                   <w:dataBinding w:prefixMappings="xmlns:ns0='http://purl.org/dc/elements/1.1/' xmlns:ns1='http://schemas.openxmlformats.org/package/2006/metadata/core-properties' " w:xpath="/ns1:coreProperties[1]/ns0:subject[1]" w:storeItemID="{6C3C8BC8-F283-45AE-878A-BAB7291924A1}"/>
                                   <w:text/>
                                 </w:sdtPr>
+                                <w:sdtEndPr/>
                                 <w:sdtContent>
                                   <w:p>
                                     <w:pPr>
@@ -347,6 +352,7 @@
                                   <w:dataBinding w:prefixMappings="xmlns:ns0='http://purl.org/dc/elements/1.1/' xmlns:ns1='http://schemas.openxmlformats.org/package/2006/metadata/core-properties' " w:xpath="/ns1:coreProperties[1]/ns0:creator[1]" w:storeItemID="{6C3C8BC8-F283-45AE-878A-BAB7291924A1}"/>
                                   <w:text/>
                                 </w:sdtPr>
+                                <w:sdtEndPr/>
                                 <w:sdtContent>
                                   <w:p>
                                     <w:pPr>
@@ -423,6 +429,7 @@
                               <w:dataBinding w:prefixMappings="xmlns:ns0='http://purl.org/dc/elements/1.1/' xmlns:ns1='http://schemas.openxmlformats.org/package/2006/metadata/core-properties' " w:xpath="/ns1:coreProperties[1]/ns0:title[1]" w:storeItemID="{6C3C8BC8-F283-45AE-878A-BAB7291924A1}"/>
                               <w:text/>
                             </w:sdtPr>
+                            <w:sdtEndPr/>
                             <w:sdtContent>
                               <w:r>
                                 <w:rPr>
@@ -449,6 +456,7 @@
                             <w:dataBinding w:prefixMappings="xmlns:ns0='http://purl.org/dc/elements/1.1/' xmlns:ns1='http://schemas.openxmlformats.org/package/2006/metadata/core-properties' " w:xpath="/ns1:coreProperties[1]/ns0:subject[1]" w:storeItemID="{6C3C8BC8-F283-45AE-878A-BAB7291924A1}"/>
                             <w:text/>
                           </w:sdtPr>
+                          <w:sdtEndPr/>
                           <w:sdtContent>
                             <w:p>
                               <w:pPr>
@@ -487,6 +495,7 @@
                             <w:dataBinding w:prefixMappings="xmlns:ns0='http://purl.org/dc/elements/1.1/' xmlns:ns1='http://schemas.openxmlformats.org/package/2006/metadata/core-properties' " w:xpath="/ns1:coreProperties[1]/ns0:creator[1]" w:storeItemID="{6C3C8BC8-F283-45AE-878A-BAB7291924A1}"/>
                             <w:text/>
                           </w:sdtPr>
+                          <w:sdtEndPr/>
                           <w:sdtContent>
                             <w:p>
                               <w:pPr>
@@ -552,6 +561,190 @@
           <w:rFonts w:ascii="Times New Roman" w:hAnsi="Times New Roman" w:cs="Times New Roman"/>
           <w:sz w:val="24"/>
           <w:szCs w:val="24"/>
+        </w:rPr>
+      </w:pPr>
+      <w:r>
+        <w:rPr>
+          <w:rFonts w:ascii="Times New Roman" w:hAnsi="Times New Roman" w:cs="Times New Roman"/>
+          <w:sz w:val="24"/>
+          <w:szCs w:val="24"/>
+        </w:rPr>
+        <w:t xml:space="preserve">This system is designed for a movie rental store where inventory and movies are kept track of. In the main of this system, I use a parser to evaluate the 3 files passed in as arguments. There are 3 main categories of classes in this system. The first category is the movies. There are three types of movies that are extended from the parent movie class. The second category is the shop category. The shop is the main class that has a list of the customers, an inventory, and history. </w:t>
+      </w:r>
+      <w:r>
+        <w:rPr>
+          <w:rFonts w:ascii="Times New Roman" w:hAnsi="Times New Roman" w:cs="Times New Roman"/>
+          <w:sz w:val="24"/>
+          <w:szCs w:val="24"/>
+        </w:rPr>
+        <w:t xml:space="preserve">The final category is a </w:t>
+      </w:r>
+      <w:r>
+        <w:rPr>
+          <w:rFonts w:ascii="Times New Roman" w:hAnsi="Times New Roman" w:cs="Times New Roman"/>
+          <w:sz w:val="24"/>
+          <w:szCs w:val="24"/>
+        </w:rPr>
+        <w:t>parser class that will parse the input passed into the main</w:t>
+      </w:r>
+      <w:r>
+        <w:rPr>
+          <w:rFonts w:ascii="Times New Roman" w:hAnsi="Times New Roman" w:cs="Times New Roman"/>
+          <w:sz w:val="24"/>
+          <w:szCs w:val="24"/>
+        </w:rPr>
+        <w:t xml:space="preserve"> and a shop class that will keep track of everything.</w:t>
+      </w:r>
+    </w:p>
+    <w:p>
+      <w:pPr>
+        <w:rPr>
+          <w:rFonts w:ascii="Times New Roman" w:hAnsi="Times New Roman" w:cs="Times New Roman"/>
+          <w:sz w:val="24"/>
+          <w:szCs w:val="24"/>
+        </w:rPr>
+      </w:pPr>
+    </w:p>
+    <w:p>
+      <w:pPr>
+        <w:pBdr>
+          <w:bottom w:val="single" w:sz="6" w:space="1" w:color="auto"/>
+        </w:pBdr>
+        <w:rPr>
+          <w:rFonts w:ascii="Consolas" w:hAnsi="Consolas" w:cs="Times New Roman"/>
+          <w:sz w:val="32"/>
+          <w:szCs w:val="32"/>
+        </w:rPr>
+      </w:pPr>
+      <w:r>
+        <w:rPr>
+          <w:rFonts w:ascii="Consolas" w:hAnsi="Consolas" w:cs="Times New Roman"/>
+          <w:sz w:val="32"/>
+          <w:szCs w:val="32"/>
+        </w:rPr>
+        <w:t>Movie Class Diagrams</w:t>
+      </w:r>
+    </w:p>
+    <w:p>
+      <w:pPr>
+        <w:rPr>
+          <w:rFonts w:ascii="Times New Roman" w:hAnsi="Times New Roman" w:cs="Times New Roman"/>
+          <w:sz w:val="24"/>
+          <w:szCs w:val="24"/>
+        </w:rPr>
+      </w:pPr>
+    </w:p>
+    <w:p>
+      <w:pPr>
+        <w:rPr>
+          <w:rFonts w:ascii="Times New Roman" w:hAnsi="Times New Roman" w:cs="Times New Roman"/>
+          <w:sz w:val="24"/>
+          <w:szCs w:val="24"/>
+        </w:rPr>
+      </w:pPr>
+    </w:p>
+    <w:p>
+      <w:pPr>
+        <w:pBdr>
+          <w:bottom w:val="single" w:sz="6" w:space="1" w:color="auto"/>
+        </w:pBdr>
+        <w:rPr>
+          <w:rFonts w:ascii="Consolas" w:hAnsi="Consolas" w:cs="Times New Roman"/>
+          <w:sz w:val="32"/>
+          <w:szCs w:val="32"/>
+        </w:rPr>
+      </w:pPr>
+      <w:r>
+        <w:rPr>
+          <w:rFonts w:ascii="Consolas" w:hAnsi="Consolas" w:cs="Times New Roman"/>
+          <w:sz w:val="32"/>
+          <w:szCs w:val="32"/>
+        </w:rPr>
+        <w:t>Shop Diagrams</w:t>
+      </w:r>
+    </w:p>
+    <w:p>
+      <w:pPr>
+        <w:rPr>
+          <w:rFonts w:ascii="Times New Roman" w:hAnsi="Times New Roman" w:cs="Times New Roman"/>
+          <w:sz w:val="24"/>
+          <w:szCs w:val="24"/>
+        </w:rPr>
+      </w:pPr>
+    </w:p>
+    <w:p>
+      <w:pPr>
+        <w:rPr>
+          <w:rFonts w:ascii="Times New Roman" w:hAnsi="Times New Roman" w:cs="Times New Roman"/>
+          <w:sz w:val="24"/>
+          <w:szCs w:val="24"/>
+        </w:rPr>
+      </w:pPr>
+    </w:p>
+    <w:p>
+      <w:pPr>
+        <w:pBdr>
+          <w:bottom w:val="single" w:sz="6" w:space="1" w:color="auto"/>
+        </w:pBdr>
+        <w:rPr>
+          <w:rFonts w:ascii="Consolas" w:hAnsi="Consolas" w:cs="Times New Roman"/>
+          <w:sz w:val="32"/>
+          <w:szCs w:val="32"/>
+        </w:rPr>
+      </w:pPr>
+      <w:r>
+        <w:rPr>
+          <w:rFonts w:ascii="Consolas" w:hAnsi="Consolas" w:cs="Times New Roman"/>
+          <w:sz w:val="32"/>
+          <w:szCs w:val="32"/>
+        </w:rPr>
+        <w:t>Parser Class Diagram</w:t>
+      </w:r>
+    </w:p>
+    <w:p>
+      <w:pPr>
+        <w:rPr>
+          <w:rFonts w:ascii="Times New Roman" w:hAnsi="Times New Roman" w:cs="Times New Roman"/>
+          <w:sz w:val="24"/>
+          <w:szCs w:val="24"/>
+        </w:rPr>
+      </w:pPr>
+    </w:p>
+    <w:p>
+      <w:pPr>
+        <w:rPr>
+          <w:rFonts w:ascii="Times New Roman" w:hAnsi="Times New Roman" w:cs="Times New Roman"/>
+          <w:sz w:val="24"/>
+          <w:szCs w:val="24"/>
+        </w:rPr>
+      </w:pPr>
+    </w:p>
+    <w:p>
+      <w:pPr>
+        <w:pBdr>
+          <w:bottom w:val="single" w:sz="6" w:space="1" w:color="auto"/>
+        </w:pBdr>
+        <w:rPr>
+          <w:rFonts w:ascii="Consolas" w:hAnsi="Consolas" w:cs="Times New Roman"/>
+          <w:sz w:val="32"/>
+          <w:szCs w:val="32"/>
+        </w:rPr>
+      </w:pPr>
+      <w:r>
+        <w:rPr>
+          <w:rFonts w:ascii="Consolas" w:hAnsi="Consolas" w:cs="Times New Roman"/>
+          <w:sz w:val="32"/>
+          <w:szCs w:val="32"/>
+        </w:rPr>
+        <w:t>Class Descriptions</w:t>
+      </w:r>
+    </w:p>
+    <w:p>
+      <w:pPr>
+        <w:rPr>
+          <w:rFonts w:ascii="Consolas" w:hAnsi="Consolas" w:cs="Times New Roman"/>
+          <w:sz w:val="32"/>
+          <w:szCs w:val="32"/>
         </w:rPr>
       </w:pPr>
     </w:p>

</xml_diff>

<commit_message>
DESIGN AND COMMENTS FOR HEADERS
</commit_message>
<xml_diff>
--- a/Inventory - Assignment 4/design/DesignDoc.docx
+++ b/Inventory - Assignment 4/design/DesignDoc.docx
@@ -660,6 +660,7 @@
       <w:r>
         <w:rPr>
           <w:rFonts w:ascii="Times New Roman" w:hAnsi="Times New Roman" w:cs="Times New Roman"/>
+          <w:noProof/>
           <w:sz w:val="24"/>
           <w:szCs w:val="24"/>
         </w:rPr>
@@ -741,6 +742,7 @@
       <w:r>
         <w:rPr>
           <w:rFonts w:ascii="Times New Roman" w:hAnsi="Times New Roman" w:cs="Times New Roman"/>
+          <w:noProof/>
           <w:sz w:val="24"/>
           <w:szCs w:val="24"/>
         </w:rPr>
@@ -820,6 +822,7 @@
       <w:r>
         <w:rPr>
           <w:rFonts w:ascii="Times New Roman" w:hAnsi="Times New Roman" w:cs="Times New Roman"/>
+          <w:noProof/>
           <w:sz w:val="24"/>
           <w:szCs w:val="24"/>
         </w:rPr>
@@ -899,6 +902,7 @@
       <w:r>
         <w:rPr>
           <w:rFonts w:ascii="Consolas" w:hAnsi="Consolas" w:cs="Times New Roman"/>
+          <w:noProof/>
           <w:sz w:val="24"/>
           <w:szCs w:val="24"/>
         </w:rPr>
@@ -1007,6 +1011,62 @@
           <w:sz w:val="24"/>
           <w:szCs w:val="24"/>
         </w:rPr>
+        <w:drawing>
+          <wp:inline distT="0" distB="0" distL="0" distR="0" wp14:anchorId="2F081DB5" wp14:editId="6A5F5A28">
+            <wp:extent cx="5334000" cy="7244212"/>
+            <wp:effectExtent l="0" t="0" r="0" b="0"/>
+            <wp:docPr id="9" name="Picture 9" descr="Text&#10;&#10;Description automatically generated"/>
+            <wp:cNvGraphicFramePr>
+              <a:graphicFrameLocks xmlns:a="http://schemas.openxmlformats.org/drawingml/2006/main" noChangeAspect="1"/>
+            </wp:cNvGraphicFramePr>
+            <a:graphic xmlns:a="http://schemas.openxmlformats.org/drawingml/2006/main">
+              <a:graphicData uri="http://schemas.openxmlformats.org/drawingml/2006/picture">
+                <pic:pic xmlns:pic="http://schemas.openxmlformats.org/drawingml/2006/picture">
+                  <pic:nvPicPr>
+                    <pic:cNvPr id="9" name="Picture 9" descr="Text&#10;&#10;Description automatically generated"/>
+                    <pic:cNvPicPr/>
+                  </pic:nvPicPr>
+                  <pic:blipFill>
+                    <a:blip r:embed="rId10"/>
+                    <a:stretch>
+                      <a:fillRect/>
+                    </a:stretch>
+                  </pic:blipFill>
+                  <pic:spPr>
+                    <a:xfrm>
+                      <a:off x="0" y="0"/>
+                      <a:ext cx="5349258" cy="7264934"/>
+                    </a:xfrm>
+                    <a:prstGeom prst="rect">
+                      <a:avLst/>
+                    </a:prstGeom>
+                  </pic:spPr>
+                </pic:pic>
+              </a:graphicData>
+            </a:graphic>
+          </wp:inline>
+        </w:drawing>
+      </w:r>
+    </w:p>
+    <w:p>
+      <w:pPr>
+        <w:rPr>
+          <w:rFonts w:ascii="Times New Roman" w:hAnsi="Times New Roman" w:cs="Times New Roman"/>
+          <w:b/>
+          <w:bCs/>
+          <w:sz w:val="24"/>
+          <w:szCs w:val="24"/>
+        </w:rPr>
+      </w:pPr>
+      <w:r>
+        <w:rPr>
+          <w:rFonts w:ascii="Times New Roman" w:hAnsi="Times New Roman" w:cs="Times New Roman"/>
+          <w:b/>
+          <w:bCs/>
+          <w:sz w:val="24"/>
+          <w:szCs w:val="24"/>
+        </w:rPr>
+        <w:lastRenderedPageBreak/>
         <w:t>Classic:</w:t>
       </w:r>
     </w:p>
@@ -1028,6 +1088,61 @@
           <w:sz w:val="24"/>
           <w:szCs w:val="24"/>
         </w:rPr>
+        <w:drawing>
+          <wp:inline distT="0" distB="0" distL="0" distR="0" wp14:anchorId="6FD98994" wp14:editId="0B251C0F">
+            <wp:extent cx="3992566" cy="3810000"/>
+            <wp:effectExtent l="0" t="0" r="8255" b="0"/>
+            <wp:docPr id="7" name="Picture 7" descr="Text&#10;&#10;Description automatically generated"/>
+            <wp:cNvGraphicFramePr>
+              <a:graphicFrameLocks xmlns:a="http://schemas.openxmlformats.org/drawingml/2006/main" noChangeAspect="1"/>
+            </wp:cNvGraphicFramePr>
+            <a:graphic xmlns:a="http://schemas.openxmlformats.org/drawingml/2006/main">
+              <a:graphicData uri="http://schemas.openxmlformats.org/drawingml/2006/picture">
+                <pic:pic xmlns:pic="http://schemas.openxmlformats.org/drawingml/2006/picture">
+                  <pic:nvPicPr>
+                    <pic:cNvPr id="7" name="Picture 7" descr="Text&#10;&#10;Description automatically generated"/>
+                    <pic:cNvPicPr/>
+                  </pic:nvPicPr>
+                  <pic:blipFill>
+                    <a:blip r:embed="rId11"/>
+                    <a:stretch>
+                      <a:fillRect/>
+                    </a:stretch>
+                  </pic:blipFill>
+                  <pic:spPr>
+                    <a:xfrm>
+                      <a:off x="0" y="0"/>
+                      <a:ext cx="4015994" cy="3832357"/>
+                    </a:xfrm>
+                    <a:prstGeom prst="rect">
+                      <a:avLst/>
+                    </a:prstGeom>
+                  </pic:spPr>
+                </pic:pic>
+              </a:graphicData>
+            </a:graphic>
+          </wp:inline>
+        </w:drawing>
+      </w:r>
+    </w:p>
+    <w:p>
+      <w:pPr>
+        <w:rPr>
+          <w:rFonts w:ascii="Times New Roman" w:hAnsi="Times New Roman" w:cs="Times New Roman"/>
+          <w:b/>
+          <w:bCs/>
+          <w:sz w:val="24"/>
+          <w:szCs w:val="24"/>
+        </w:rPr>
+      </w:pPr>
+      <w:r>
+        <w:rPr>
+          <w:rFonts w:ascii="Times New Roman" w:hAnsi="Times New Roman" w:cs="Times New Roman"/>
+          <w:b/>
+          <w:bCs/>
+          <w:sz w:val="24"/>
+          <w:szCs w:val="24"/>
+        </w:rPr>
         <w:t>Comedy:</w:t>
       </w:r>
     </w:p>
@@ -1049,6 +1164,62 @@
           <w:sz w:val="24"/>
           <w:szCs w:val="24"/>
         </w:rPr>
+        <w:drawing>
+          <wp:inline distT="0" distB="0" distL="0" distR="0" wp14:anchorId="4F0A739D" wp14:editId="464C20C5">
+            <wp:extent cx="4006850" cy="3689643"/>
+            <wp:effectExtent l="0" t="0" r="0" b="6350"/>
+            <wp:docPr id="10" name="Picture 10" descr="Text&#10;&#10;Description automatically generated"/>
+            <wp:cNvGraphicFramePr>
+              <a:graphicFrameLocks xmlns:a="http://schemas.openxmlformats.org/drawingml/2006/main" noChangeAspect="1"/>
+            </wp:cNvGraphicFramePr>
+            <a:graphic xmlns:a="http://schemas.openxmlformats.org/drawingml/2006/main">
+              <a:graphicData uri="http://schemas.openxmlformats.org/drawingml/2006/picture">
+                <pic:pic xmlns:pic="http://schemas.openxmlformats.org/drawingml/2006/picture">
+                  <pic:nvPicPr>
+                    <pic:cNvPr id="10" name="Picture 10" descr="Text&#10;&#10;Description automatically generated"/>
+                    <pic:cNvPicPr/>
+                  </pic:nvPicPr>
+                  <pic:blipFill>
+                    <a:blip r:embed="rId12"/>
+                    <a:stretch>
+                      <a:fillRect/>
+                    </a:stretch>
+                  </pic:blipFill>
+                  <pic:spPr>
+                    <a:xfrm>
+                      <a:off x="0" y="0"/>
+                      <a:ext cx="4037682" cy="3718034"/>
+                    </a:xfrm>
+                    <a:prstGeom prst="rect">
+                      <a:avLst/>
+                    </a:prstGeom>
+                  </pic:spPr>
+                </pic:pic>
+              </a:graphicData>
+            </a:graphic>
+          </wp:inline>
+        </w:drawing>
+      </w:r>
+    </w:p>
+    <w:p>
+      <w:pPr>
+        <w:rPr>
+          <w:rFonts w:ascii="Times New Roman" w:hAnsi="Times New Roman" w:cs="Times New Roman"/>
+          <w:b/>
+          <w:bCs/>
+          <w:sz w:val="24"/>
+          <w:szCs w:val="24"/>
+        </w:rPr>
+      </w:pPr>
+      <w:r>
+        <w:rPr>
+          <w:rFonts w:ascii="Times New Roman" w:hAnsi="Times New Roman" w:cs="Times New Roman"/>
+          <w:b/>
+          <w:bCs/>
+          <w:sz w:val="24"/>
+          <w:szCs w:val="24"/>
+        </w:rPr>
+        <w:lastRenderedPageBreak/>
         <w:t>Drama:</w:t>
       </w:r>
     </w:p>
@@ -1062,6 +1233,50 @@
           <w:szCs w:val="24"/>
         </w:rPr>
       </w:pPr>
+      <w:r>
+        <w:rPr>
+          <w:rFonts w:ascii="Times New Roman" w:hAnsi="Times New Roman" w:cs="Times New Roman"/>
+          <w:b/>
+          <w:bCs/>
+          <w:sz w:val="24"/>
+          <w:szCs w:val="24"/>
+        </w:rPr>
+        <w:drawing>
+          <wp:inline distT="0" distB="0" distL="0" distR="0" wp14:anchorId="1142FD7A" wp14:editId="4E128A08">
+            <wp:extent cx="4032250" cy="3625149"/>
+            <wp:effectExtent l="0" t="0" r="6350" b="0"/>
+            <wp:docPr id="11" name="Picture 11" descr="Text&#10;&#10;Description automatically generated"/>
+            <wp:cNvGraphicFramePr>
+              <a:graphicFrameLocks xmlns:a="http://schemas.openxmlformats.org/drawingml/2006/main" noChangeAspect="1"/>
+            </wp:cNvGraphicFramePr>
+            <a:graphic xmlns:a="http://schemas.openxmlformats.org/drawingml/2006/main">
+              <a:graphicData uri="http://schemas.openxmlformats.org/drawingml/2006/picture">
+                <pic:pic xmlns:pic="http://schemas.openxmlformats.org/drawingml/2006/picture">
+                  <pic:nvPicPr>
+                    <pic:cNvPr id="11" name="Picture 11" descr="Text&#10;&#10;Description automatically generated"/>
+                    <pic:cNvPicPr/>
+                  </pic:nvPicPr>
+                  <pic:blipFill>
+                    <a:blip r:embed="rId13"/>
+                    <a:stretch>
+                      <a:fillRect/>
+                    </a:stretch>
+                  </pic:blipFill>
+                  <pic:spPr>
+                    <a:xfrm>
+                      <a:off x="0" y="0"/>
+                      <a:ext cx="4082613" cy="3670427"/>
+                    </a:xfrm>
+                    <a:prstGeom prst="rect">
+                      <a:avLst/>
+                    </a:prstGeom>
+                  </pic:spPr>
+                </pic:pic>
+              </a:graphicData>
+            </a:graphic>
+          </wp:inline>
+        </w:drawing>
+      </w:r>
     </w:p>
     <w:p>
       <w:pPr>
@@ -1102,6 +1317,149 @@
           <w:sz w:val="24"/>
           <w:szCs w:val="24"/>
         </w:rPr>
+        <w:drawing>
+          <wp:inline distT="0" distB="0" distL="0" distR="0" wp14:anchorId="75B97F5B" wp14:editId="23B40222">
+            <wp:extent cx="4013200" cy="3894863"/>
+            <wp:effectExtent l="0" t="0" r="6350" b="0"/>
+            <wp:docPr id="12" name="Picture 12" descr="Text&#10;&#10;Description automatically generated"/>
+            <wp:cNvGraphicFramePr>
+              <a:graphicFrameLocks xmlns:a="http://schemas.openxmlformats.org/drawingml/2006/main" noChangeAspect="1"/>
+            </wp:cNvGraphicFramePr>
+            <a:graphic xmlns:a="http://schemas.openxmlformats.org/drawingml/2006/main">
+              <a:graphicData uri="http://schemas.openxmlformats.org/drawingml/2006/picture">
+                <pic:pic xmlns:pic="http://schemas.openxmlformats.org/drawingml/2006/picture">
+                  <pic:nvPicPr>
+                    <pic:cNvPr id="12" name="Picture 12" descr="Text&#10;&#10;Description automatically generated"/>
+                    <pic:cNvPicPr/>
+                  </pic:nvPicPr>
+                  <pic:blipFill>
+                    <a:blip r:embed="rId14"/>
+                    <a:stretch>
+                      <a:fillRect/>
+                    </a:stretch>
+                  </pic:blipFill>
+                  <pic:spPr>
+                    <a:xfrm>
+                      <a:off x="0" y="0"/>
+                      <a:ext cx="4032066" cy="3913173"/>
+                    </a:xfrm>
+                    <a:prstGeom prst="rect">
+                      <a:avLst/>
+                    </a:prstGeom>
+                  </pic:spPr>
+                </pic:pic>
+              </a:graphicData>
+            </a:graphic>
+          </wp:inline>
+        </w:drawing>
+      </w:r>
+    </w:p>
+    <w:p>
+      <w:pPr>
+        <w:rPr>
+          <w:rFonts w:ascii="Times New Roman" w:hAnsi="Times New Roman" w:cs="Times New Roman"/>
+          <w:b/>
+          <w:bCs/>
+          <w:sz w:val="24"/>
+          <w:szCs w:val="24"/>
+        </w:rPr>
+      </w:pPr>
+      <w:r>
+        <w:rPr>
+          <w:rFonts w:ascii="Times New Roman" w:hAnsi="Times New Roman" w:cs="Times New Roman"/>
+          <w:b/>
+          <w:bCs/>
+          <w:sz w:val="24"/>
+          <w:szCs w:val="24"/>
+        </w:rPr>
+        <w:lastRenderedPageBreak/>
+        <w:t>Customer</w:t>
+      </w:r>
+      <w:r>
+        <w:rPr>
+          <w:rFonts w:ascii="Times New Roman" w:hAnsi="Times New Roman" w:cs="Times New Roman"/>
+          <w:b/>
+          <w:bCs/>
+          <w:sz w:val="24"/>
+          <w:szCs w:val="24"/>
+        </w:rPr>
+        <w:t>:</w:t>
+      </w:r>
+    </w:p>
+    <w:p>
+      <w:pPr>
+        <w:rPr>
+          <w:rFonts w:ascii="Times New Roman" w:hAnsi="Times New Roman" w:cs="Times New Roman"/>
+          <w:b/>
+          <w:bCs/>
+          <w:sz w:val="24"/>
+          <w:szCs w:val="24"/>
+        </w:rPr>
+      </w:pPr>
+      <w:r>
+        <w:rPr>
+          <w:rFonts w:ascii="Times New Roman" w:hAnsi="Times New Roman" w:cs="Times New Roman"/>
+          <w:b/>
+          <w:bCs/>
+          <w:sz w:val="24"/>
+          <w:szCs w:val="24"/>
+        </w:rPr>
+        <w:drawing>
+          <wp:inline distT="0" distB="0" distL="0" distR="0" wp14:anchorId="0A3166D3" wp14:editId="56C9D734">
+            <wp:extent cx="5588000" cy="7830089"/>
+            <wp:effectExtent l="0" t="0" r="0" b="0"/>
+            <wp:docPr id="14" name="Picture 14" descr="Text&#10;&#10;Description automatically generated"/>
+            <wp:cNvGraphicFramePr>
+              <a:graphicFrameLocks xmlns:a="http://schemas.openxmlformats.org/drawingml/2006/main" noChangeAspect="1"/>
+            </wp:cNvGraphicFramePr>
+            <a:graphic xmlns:a="http://schemas.openxmlformats.org/drawingml/2006/main">
+              <a:graphicData uri="http://schemas.openxmlformats.org/drawingml/2006/picture">
+                <pic:pic xmlns:pic="http://schemas.openxmlformats.org/drawingml/2006/picture">
+                  <pic:nvPicPr>
+                    <pic:cNvPr id="14" name="Picture 14" descr="Text&#10;&#10;Description automatically generated"/>
+                    <pic:cNvPicPr/>
+                  </pic:nvPicPr>
+                  <pic:blipFill>
+                    <a:blip r:embed="rId15"/>
+                    <a:stretch>
+                      <a:fillRect/>
+                    </a:stretch>
+                  </pic:blipFill>
+                  <pic:spPr>
+                    <a:xfrm>
+                      <a:off x="0" y="0"/>
+                      <a:ext cx="5616036" cy="7869374"/>
+                    </a:xfrm>
+                    <a:prstGeom prst="rect">
+                      <a:avLst/>
+                    </a:prstGeom>
+                  </pic:spPr>
+                </pic:pic>
+              </a:graphicData>
+            </a:graphic>
+          </wp:inline>
+        </w:drawing>
+      </w:r>
+    </w:p>
+    <w:p>
+      <w:pPr>
+        <w:rPr>
+          <w:rFonts w:ascii="Times New Roman" w:hAnsi="Times New Roman" w:cs="Times New Roman"/>
+          <w:b/>
+          <w:bCs/>
+          <w:sz w:val="24"/>
+          <w:szCs w:val="24"/>
+        </w:rPr>
+      </w:pPr>
+      <w:r>
+        <w:rPr>
+          <w:rFonts w:ascii="Times New Roman" w:hAnsi="Times New Roman" w:cs="Times New Roman"/>
+          <w:b/>
+          <w:bCs/>
+          <w:sz w:val="24"/>
+          <w:szCs w:val="24"/>
+        </w:rPr>
+        <w:lastRenderedPageBreak/>
         <w:t>Shop:</w:t>
       </w:r>
     </w:p>
@@ -1123,38 +1481,138 @@
           <w:sz w:val="24"/>
           <w:szCs w:val="24"/>
         </w:rPr>
-        <w:t>Customers:</w:t>
-      </w:r>
-    </w:p>
-    <w:p>
-      <w:pPr>
-        <w:rPr>
-          <w:rFonts w:ascii="Times New Roman" w:hAnsi="Times New Roman" w:cs="Times New Roman"/>
-          <w:b/>
-          <w:bCs/>
-          <w:sz w:val="24"/>
-          <w:szCs w:val="24"/>
-        </w:rPr>
-      </w:pPr>
-    </w:p>
-    <w:p>
-      <w:pPr>
-        <w:rPr>
-          <w:rFonts w:ascii="Times New Roman" w:hAnsi="Times New Roman" w:cs="Times New Roman"/>
-          <w:b/>
-          <w:bCs/>
-          <w:sz w:val="24"/>
-          <w:szCs w:val="24"/>
-        </w:rPr>
-      </w:pPr>
-      <w:r>
-        <w:rPr>
-          <w:rFonts w:ascii="Times New Roman" w:hAnsi="Times New Roman" w:cs="Times New Roman"/>
-          <w:b/>
-          <w:bCs/>
-          <w:sz w:val="24"/>
-          <w:szCs w:val="24"/>
-        </w:rPr>
+        <w:drawing>
+          <wp:inline distT="0" distB="0" distL="0" distR="0" wp14:anchorId="45FEF61C" wp14:editId="7A03C65F">
+            <wp:extent cx="3276600" cy="3785243"/>
+            <wp:effectExtent l="0" t="0" r="0" b="5715"/>
+            <wp:docPr id="15" name="Picture 15" descr="Text&#10;&#10;Description automatically generated"/>
+            <wp:cNvGraphicFramePr>
+              <a:graphicFrameLocks xmlns:a="http://schemas.openxmlformats.org/drawingml/2006/main" noChangeAspect="1"/>
+            </wp:cNvGraphicFramePr>
+            <a:graphic xmlns:a="http://schemas.openxmlformats.org/drawingml/2006/main">
+              <a:graphicData uri="http://schemas.openxmlformats.org/drawingml/2006/picture">
+                <pic:pic xmlns:pic="http://schemas.openxmlformats.org/drawingml/2006/picture">
+                  <pic:nvPicPr>
+                    <pic:cNvPr id="15" name="Picture 15" descr="Text&#10;&#10;Description automatically generated"/>
+                    <pic:cNvPicPr/>
+                  </pic:nvPicPr>
+                  <pic:blipFill>
+                    <a:blip r:embed="rId16"/>
+                    <a:stretch>
+                      <a:fillRect/>
+                    </a:stretch>
+                  </pic:blipFill>
+                  <pic:spPr>
+                    <a:xfrm>
+                      <a:off x="0" y="0"/>
+                      <a:ext cx="3289512" cy="3800159"/>
+                    </a:xfrm>
+                    <a:prstGeom prst="rect">
+                      <a:avLst/>
+                    </a:prstGeom>
+                  </pic:spPr>
+                </pic:pic>
+              </a:graphicData>
+            </a:graphic>
+          </wp:inline>
+        </w:drawing>
+      </w:r>
+    </w:p>
+    <w:p>
+      <w:pPr>
+        <w:rPr>
+          <w:rFonts w:ascii="Times New Roman" w:hAnsi="Times New Roman" w:cs="Times New Roman"/>
+          <w:b/>
+          <w:bCs/>
+          <w:sz w:val="24"/>
+          <w:szCs w:val="24"/>
+        </w:rPr>
+      </w:pPr>
+      <w:r>
+        <w:rPr>
+          <w:rFonts w:ascii="Times New Roman" w:hAnsi="Times New Roman" w:cs="Times New Roman"/>
+          <w:b/>
+          <w:bCs/>
+          <w:sz w:val="24"/>
+          <w:szCs w:val="24"/>
+        </w:rPr>
+        <w:t>Parser:</w:t>
+      </w:r>
+    </w:p>
+    <w:p>
+      <w:pPr>
+        <w:rPr>
+          <w:rFonts w:ascii="Times New Roman" w:hAnsi="Times New Roman" w:cs="Times New Roman"/>
+          <w:b/>
+          <w:bCs/>
+          <w:sz w:val="24"/>
+          <w:szCs w:val="24"/>
+        </w:rPr>
+      </w:pPr>
+      <w:r>
+        <w:rPr>
+          <w:rFonts w:ascii="Times New Roman" w:hAnsi="Times New Roman" w:cs="Times New Roman"/>
+          <w:b/>
+          <w:bCs/>
+          <w:sz w:val="24"/>
+          <w:szCs w:val="24"/>
+        </w:rPr>
+        <w:drawing>
+          <wp:inline distT="0" distB="0" distL="0" distR="0" wp14:anchorId="67C20AB7" wp14:editId="69999895">
+            <wp:extent cx="3333750" cy="3649316"/>
+            <wp:effectExtent l="0" t="0" r="0" b="8890"/>
+            <wp:docPr id="16" name="Picture 16" descr="Text&#10;&#10;Description automatically generated"/>
+            <wp:cNvGraphicFramePr>
+              <a:graphicFrameLocks xmlns:a="http://schemas.openxmlformats.org/drawingml/2006/main" noChangeAspect="1"/>
+            </wp:cNvGraphicFramePr>
+            <a:graphic xmlns:a="http://schemas.openxmlformats.org/drawingml/2006/main">
+              <a:graphicData uri="http://schemas.openxmlformats.org/drawingml/2006/picture">
+                <pic:pic xmlns:pic="http://schemas.openxmlformats.org/drawingml/2006/picture">
+                  <pic:nvPicPr>
+                    <pic:cNvPr id="16" name="Picture 16" descr="Text&#10;&#10;Description automatically generated"/>
+                    <pic:cNvPicPr/>
+                  </pic:nvPicPr>
+                  <pic:blipFill>
+                    <a:blip r:embed="rId17"/>
+                    <a:stretch>
+                      <a:fillRect/>
+                    </a:stretch>
+                  </pic:blipFill>
+                  <pic:spPr>
+                    <a:xfrm>
+                      <a:off x="0" y="0"/>
+                      <a:ext cx="3340412" cy="3656608"/>
+                    </a:xfrm>
+                    <a:prstGeom prst="rect">
+                      <a:avLst/>
+                    </a:prstGeom>
+                  </pic:spPr>
+                </pic:pic>
+              </a:graphicData>
+            </a:graphic>
+          </wp:inline>
+        </w:drawing>
+      </w:r>
+    </w:p>
+    <w:p>
+      <w:pPr>
+        <w:rPr>
+          <w:rFonts w:ascii="Times New Roman" w:hAnsi="Times New Roman" w:cs="Times New Roman"/>
+          <w:b/>
+          <w:bCs/>
+          <w:sz w:val="24"/>
+          <w:szCs w:val="24"/>
+        </w:rPr>
+      </w:pPr>
+      <w:r>
+        <w:rPr>
+          <w:rFonts w:ascii="Times New Roman" w:hAnsi="Times New Roman" w:cs="Times New Roman"/>
+          <w:b/>
+          <w:bCs/>
+          <w:sz w:val="24"/>
+          <w:szCs w:val="24"/>
+        </w:rPr>
+        <w:lastRenderedPageBreak/>
         <w:t>Node:</w:t>
       </w:r>
     </w:p>
@@ -1176,6 +1634,61 @@
           <w:sz w:val="24"/>
           <w:szCs w:val="24"/>
         </w:rPr>
+        <w:drawing>
+          <wp:inline distT="0" distB="0" distL="0" distR="0" wp14:anchorId="5910CF2A" wp14:editId="5595841E">
+            <wp:extent cx="3533419" cy="3549650"/>
+            <wp:effectExtent l="0" t="0" r="0" b="0"/>
+            <wp:docPr id="17" name="Picture 17" descr="Text&#10;&#10;Description automatically generated"/>
+            <wp:cNvGraphicFramePr>
+              <a:graphicFrameLocks xmlns:a="http://schemas.openxmlformats.org/drawingml/2006/main" noChangeAspect="1"/>
+            </wp:cNvGraphicFramePr>
+            <a:graphic xmlns:a="http://schemas.openxmlformats.org/drawingml/2006/main">
+              <a:graphicData uri="http://schemas.openxmlformats.org/drawingml/2006/picture">
+                <pic:pic xmlns:pic="http://schemas.openxmlformats.org/drawingml/2006/picture">
+                  <pic:nvPicPr>
+                    <pic:cNvPr id="17" name="Picture 17" descr="Text&#10;&#10;Description automatically generated"/>
+                    <pic:cNvPicPr/>
+                  </pic:nvPicPr>
+                  <pic:blipFill>
+                    <a:blip r:embed="rId18"/>
+                    <a:stretch>
+                      <a:fillRect/>
+                    </a:stretch>
+                  </pic:blipFill>
+                  <pic:spPr>
+                    <a:xfrm>
+                      <a:off x="0" y="0"/>
+                      <a:ext cx="3540501" cy="3556764"/>
+                    </a:xfrm>
+                    <a:prstGeom prst="rect">
+                      <a:avLst/>
+                    </a:prstGeom>
+                  </pic:spPr>
+                </pic:pic>
+              </a:graphicData>
+            </a:graphic>
+          </wp:inline>
+        </w:drawing>
+      </w:r>
+    </w:p>
+    <w:p>
+      <w:pPr>
+        <w:rPr>
+          <w:rFonts w:ascii="Times New Roman" w:hAnsi="Times New Roman" w:cs="Times New Roman"/>
+          <w:b/>
+          <w:bCs/>
+          <w:sz w:val="24"/>
+          <w:szCs w:val="24"/>
+        </w:rPr>
+      </w:pPr>
+      <w:r>
+        <w:rPr>
+          <w:rFonts w:ascii="Times New Roman" w:hAnsi="Times New Roman" w:cs="Times New Roman"/>
+          <w:b/>
+          <w:bCs/>
+          <w:sz w:val="24"/>
+          <w:szCs w:val="24"/>
+        </w:rPr>
         <w:t>Hash Table:</w:t>
       </w:r>
     </w:p>
@@ -1189,30 +1702,53 @@
           <w:szCs w:val="24"/>
         </w:rPr>
       </w:pPr>
-    </w:p>
-    <w:p>
-      <w:pPr>
-        <w:rPr>
-          <w:rFonts w:ascii="Times New Roman" w:hAnsi="Times New Roman" w:cs="Times New Roman"/>
-          <w:b/>
-          <w:bCs/>
-          <w:sz w:val="24"/>
-          <w:szCs w:val="24"/>
-        </w:rPr>
-      </w:pPr>
-      <w:r>
-        <w:rPr>
-          <w:rFonts w:ascii="Times New Roman" w:hAnsi="Times New Roman" w:cs="Times New Roman"/>
-          <w:b/>
-          <w:bCs/>
-          <w:sz w:val="24"/>
-          <w:szCs w:val="24"/>
-        </w:rPr>
-        <w:t>Parser:</w:t>
+      <w:r>
+        <w:rPr>
+          <w:rFonts w:ascii="Times New Roman" w:hAnsi="Times New Roman" w:cs="Times New Roman"/>
+          <w:b/>
+          <w:bCs/>
+          <w:sz w:val="24"/>
+          <w:szCs w:val="24"/>
+        </w:rPr>
+        <w:drawing>
+          <wp:inline distT="0" distB="0" distL="0" distR="0" wp14:anchorId="0736D608" wp14:editId="1A39FBDE">
+            <wp:extent cx="3550902" cy="3930650"/>
+            <wp:effectExtent l="0" t="0" r="0" b="0"/>
+            <wp:docPr id="18" name="Picture 18" descr="Text&#10;&#10;Description automatically generated"/>
+            <wp:cNvGraphicFramePr>
+              <a:graphicFrameLocks xmlns:a="http://schemas.openxmlformats.org/drawingml/2006/main" noChangeAspect="1"/>
+            </wp:cNvGraphicFramePr>
+            <a:graphic xmlns:a="http://schemas.openxmlformats.org/drawingml/2006/main">
+              <a:graphicData uri="http://schemas.openxmlformats.org/drawingml/2006/picture">
+                <pic:pic xmlns:pic="http://schemas.openxmlformats.org/drawingml/2006/picture">
+                  <pic:nvPicPr>
+                    <pic:cNvPr id="18" name="Picture 18" descr="Text&#10;&#10;Description automatically generated"/>
+                    <pic:cNvPicPr/>
+                  </pic:nvPicPr>
+                  <pic:blipFill>
+                    <a:blip r:embed="rId19"/>
+                    <a:stretch>
+                      <a:fillRect/>
+                    </a:stretch>
+                  </pic:blipFill>
+                  <pic:spPr>
+                    <a:xfrm>
+                      <a:off x="0" y="0"/>
+                      <a:ext cx="3569078" cy="3950770"/>
+                    </a:xfrm>
+                    <a:prstGeom prst="rect">
+                      <a:avLst/>
+                    </a:prstGeom>
+                  </pic:spPr>
+                </pic:pic>
+              </a:graphicData>
+            </a:graphic>
+          </wp:inline>
+        </w:drawing>
       </w:r>
     </w:p>
     <w:sectPr>
-      <w:headerReference w:type="default" r:id="rId10"/>
+      <w:headerReference w:type="default" r:id="rId20"/>
       <w:pgSz w:w="12240" w:h="15840"/>
       <w:pgMar w:top="1440" w:right="1440" w:bottom="1440" w:left="1440" w:header="720" w:footer="720" w:gutter="0"/>
       <w:pgNumType w:start="0"/>

</xml_diff>